<commit_message>
CV and about me updates
</commit_message>
<xml_diff>
--- a/Docs/CV_March2022.docx
+++ b/Docs/CV_March2022.docx
@@ -971,8 +971,466 @@
     </w:p>
     <w:p>
       <w:pPr>
+        <w:pStyle w:val="BodyText"/>
+        <w:tabs>
+          <w:tab w:val="left" w:pos="4819"/>
+        </w:tabs>
+        <w:ind w:left="0"/>
+        <w:rPr>
+          <w:rFonts w:ascii="Garamond" w:hAnsi="Garamond"/>
+          <w:i/>
+          <w:iCs/>
+          <w:sz w:val="22"/>
+          <w:szCs w:val="22"/>
+        </w:rPr>
+      </w:pPr>
+      <w:r>
+        <w:rPr>
+          <w:rFonts w:ascii="Garamond" w:hAnsi="Garamond"/>
+          <w:b/>
+          <w:sz w:val="24"/>
+          <w:szCs w:val="24"/>
+        </w:rPr>
+        <w:t>Skills</w:t>
+      </w:r>
+    </w:p>
+    <w:p>
+      <w:pPr>
+        <w:pStyle w:val="BodyText"/>
+        <w:numPr>
+          <w:ilvl w:val="0"/>
+          <w:numId w:val="18"/>
+        </w:numPr>
+        <w:ind w:left="180" w:hanging="180"/>
+        <w:rPr>
+          <w:rFonts w:ascii="Garamond" w:hAnsi="Garamond"/>
+          <w:sz w:val="22"/>
+          <w:szCs w:val="22"/>
+        </w:rPr>
+      </w:pPr>
+      <w:r>
+        <w:rPr>
+          <w:rFonts w:ascii="Garamond" w:hAnsi="Garamond"/>
+          <w:i/>
+          <w:iCs/>
+          <w:sz w:val="22"/>
+          <w:szCs w:val="22"/>
+        </w:rPr>
+        <w:t>Optical Methods</w:t>
+      </w:r>
+      <w:r>
+        <w:rPr>
+          <w:rFonts w:ascii="Garamond" w:hAnsi="Garamond"/>
+          <w:sz w:val="22"/>
+          <w:szCs w:val="22"/>
+        </w:rPr>
+        <w:t>: Fourier Transform Infrared Spectroscopy (FTIR), Nuclear Resonance Vibrational Spectroscopy (NRVS), Mössbauer, X-ray Free Electron Laser (XFEL), X-ray Absorption and Emission Spectroscopy (XAS/XES), acquisition X-ray Diffraction, infrared radiometric testing, Electron Paramagnetic Resonance (EPR), UV-</w:t>
+      </w:r>
+      <w:proofErr w:type="gramStart"/>
+      <w:r>
+        <w:rPr>
+          <w:rFonts w:ascii="Garamond" w:hAnsi="Garamond"/>
+          <w:sz w:val="22"/>
+          <w:szCs w:val="22"/>
+        </w:rPr>
+        <w:t>Vis</w:t>
+      </w:r>
+      <w:proofErr w:type="gramEnd"/>
+      <w:r>
+        <w:rPr>
+          <w:rFonts w:ascii="Garamond" w:hAnsi="Garamond"/>
+          <w:sz w:val="22"/>
+          <w:szCs w:val="22"/>
+        </w:rPr>
+        <w:t xml:space="preserve"> spectroscopy, and Nuclear Magnetic Resonance (NMR)</w:t>
+      </w:r>
+    </w:p>
+    <w:p>
+      <w:pPr>
+        <w:pStyle w:val="BodyText"/>
+        <w:numPr>
+          <w:ilvl w:val="0"/>
+          <w:numId w:val="18"/>
+        </w:numPr>
+        <w:ind w:left="180" w:hanging="180"/>
+        <w:rPr>
+          <w:rFonts w:ascii="Garamond" w:hAnsi="Garamond"/>
+          <w:sz w:val="22"/>
+          <w:szCs w:val="22"/>
+        </w:rPr>
+      </w:pPr>
+      <w:r>
+        <w:rPr>
+          <w:rFonts w:ascii="Garamond" w:hAnsi="Garamond"/>
+          <w:i/>
+          <w:sz w:val="22"/>
+          <w:szCs w:val="22"/>
+        </w:rPr>
+        <w:t>Software/Agile tools</w:t>
+      </w:r>
+      <w:r>
+        <w:rPr>
+          <w:rFonts w:ascii="Garamond" w:hAnsi="Garamond"/>
+          <w:sz w:val="22"/>
+          <w:szCs w:val="22"/>
+        </w:rPr>
+        <w:t xml:space="preserve">: MATLAB, Python, Mathematica, bitbucket, GIT, </w:t>
+      </w:r>
+      <w:proofErr w:type="spellStart"/>
+      <w:r>
+        <w:rPr>
+          <w:rFonts w:ascii="Garamond" w:hAnsi="Garamond"/>
+          <w:sz w:val="22"/>
+          <w:szCs w:val="22"/>
+        </w:rPr>
+        <w:t>Sourcetree</w:t>
+      </w:r>
+      <w:proofErr w:type="spellEnd"/>
+      <w:r>
+        <w:rPr>
+          <w:rFonts w:ascii="Garamond" w:hAnsi="Garamond"/>
+          <w:sz w:val="22"/>
+          <w:szCs w:val="22"/>
+        </w:rPr>
+        <w:t xml:space="preserve">, JIRA, confluence, SAP, Windchill, </w:t>
+      </w:r>
+      <w:proofErr w:type="spellStart"/>
+      <w:r>
+        <w:rPr>
+          <w:rFonts w:ascii="Garamond" w:hAnsi="Garamond"/>
+          <w:sz w:val="22"/>
+          <w:szCs w:val="22"/>
+        </w:rPr>
+        <w:t>MossWin</w:t>
+      </w:r>
+      <w:proofErr w:type="spellEnd"/>
+      <w:r>
+        <w:rPr>
+          <w:rFonts w:ascii="Garamond" w:hAnsi="Garamond"/>
+          <w:sz w:val="22"/>
+          <w:szCs w:val="22"/>
+        </w:rPr>
+        <w:t xml:space="preserve">, </w:t>
+      </w:r>
+      <w:proofErr w:type="spellStart"/>
+      <w:r>
+        <w:rPr>
+          <w:rFonts w:ascii="Garamond" w:hAnsi="Garamond"/>
+          <w:sz w:val="22"/>
+          <w:szCs w:val="22"/>
+        </w:rPr>
+        <w:t>WMoss</w:t>
+      </w:r>
+      <w:proofErr w:type="spellEnd"/>
+      <w:r>
+        <w:rPr>
+          <w:rFonts w:ascii="Garamond" w:hAnsi="Garamond"/>
+          <w:sz w:val="22"/>
+          <w:szCs w:val="22"/>
+        </w:rPr>
+        <w:t xml:space="preserve">, </w:t>
+      </w:r>
+      <w:proofErr w:type="spellStart"/>
+      <w:r>
+        <w:rPr>
+          <w:rFonts w:ascii="Garamond" w:hAnsi="Garamond"/>
+          <w:sz w:val="22"/>
+          <w:szCs w:val="22"/>
+        </w:rPr>
+        <w:t>PyMol</w:t>
+      </w:r>
+      <w:proofErr w:type="spellEnd"/>
+      <w:r>
+        <w:rPr>
+          <w:rFonts w:ascii="Garamond" w:hAnsi="Garamond"/>
+          <w:sz w:val="22"/>
+          <w:szCs w:val="22"/>
+        </w:rPr>
+        <w:t xml:space="preserve">, Chimera, </w:t>
+      </w:r>
+      <w:proofErr w:type="spellStart"/>
+      <w:r>
+        <w:rPr>
+          <w:rFonts w:ascii="Garamond" w:hAnsi="Garamond"/>
+          <w:sz w:val="22"/>
+          <w:szCs w:val="22"/>
+        </w:rPr>
+        <w:t>ChemDraw</w:t>
+      </w:r>
+      <w:proofErr w:type="spellEnd"/>
+      <w:r>
+        <w:rPr>
+          <w:rFonts w:ascii="Garamond" w:hAnsi="Garamond"/>
+          <w:sz w:val="22"/>
+          <w:szCs w:val="22"/>
+        </w:rPr>
+        <w:t xml:space="preserve">, Endnote, </w:t>
+      </w:r>
+      <w:proofErr w:type="spellStart"/>
+      <w:proofErr w:type="gramStart"/>
+      <w:r>
+        <w:rPr>
+          <w:rFonts w:ascii="Garamond" w:hAnsi="Garamond"/>
+          <w:sz w:val="22"/>
+          <w:szCs w:val="22"/>
+        </w:rPr>
+        <w:t>Kaleidagraph</w:t>
+      </w:r>
+      <w:proofErr w:type="spellEnd"/>
+      <w:r>
+        <w:rPr>
+          <w:rFonts w:ascii="Garamond" w:hAnsi="Garamond"/>
+          <w:sz w:val="22"/>
+          <w:szCs w:val="22"/>
+        </w:rPr>
+        <w:t xml:space="preserve"> ,</w:t>
+      </w:r>
+      <w:proofErr w:type="gramEnd"/>
+      <w:r>
+        <w:rPr>
+          <w:rFonts w:ascii="Garamond" w:hAnsi="Garamond"/>
+          <w:sz w:val="22"/>
+          <w:szCs w:val="22"/>
+        </w:rPr>
+        <w:t xml:space="preserve"> and Microsoft office programs</w:t>
+      </w:r>
+    </w:p>
+    <w:p>
+      <w:pPr>
+        <w:pStyle w:val="BodyText"/>
+        <w:numPr>
+          <w:ilvl w:val="0"/>
+          <w:numId w:val="18"/>
+        </w:numPr>
+        <w:ind w:left="180" w:hanging="180"/>
+        <w:rPr>
+          <w:rFonts w:ascii="Garamond" w:hAnsi="Garamond"/>
+          <w:sz w:val="22"/>
+          <w:szCs w:val="22"/>
+        </w:rPr>
+      </w:pPr>
+      <w:r>
+        <w:rPr>
+          <w:rFonts w:ascii="Garamond" w:hAnsi="Garamond"/>
+          <w:i/>
+          <w:sz w:val="22"/>
+          <w:szCs w:val="22"/>
+        </w:rPr>
+        <w:t>Mechanical/hardware:</w:t>
+      </w:r>
+      <w:r>
+        <w:rPr>
+          <w:rFonts w:ascii="Garamond" w:hAnsi="Garamond"/>
+          <w:sz w:val="22"/>
+          <w:szCs w:val="22"/>
+        </w:rPr>
+        <w:t xml:space="preserve"> cryogenic systems (liquid He/N</w:t>
+      </w:r>
+      <w:r>
+        <w:rPr>
+          <w:rFonts w:ascii="Garamond" w:hAnsi="Garamond"/>
+          <w:sz w:val="22"/>
+          <w:szCs w:val="22"/>
+          <w:vertAlign w:val="subscript"/>
+        </w:rPr>
+        <w:t>2</w:t>
+      </w:r>
+      <w:r>
+        <w:rPr>
+          <w:rFonts w:ascii="Garamond" w:hAnsi="Garamond"/>
+          <w:sz w:val="22"/>
+          <w:szCs w:val="22"/>
+        </w:rPr>
+        <w:t xml:space="preserve">), microfluidic systems, </w:t>
+      </w:r>
+      <w:r>
+        <w:rPr>
+          <w:rFonts w:ascii="Garamond" w:hAnsi="Garamond"/>
+          <w:iCs/>
+          <w:sz w:val="22"/>
+          <w:szCs w:val="22"/>
+        </w:rPr>
+        <w:t>high</w:t>
+      </w:r>
+      <w:r>
+        <w:rPr>
+          <w:rFonts w:ascii="Garamond" w:hAnsi="Garamond"/>
+          <w:sz w:val="22"/>
+          <w:szCs w:val="22"/>
+        </w:rPr>
+        <w:t xml:space="preserve"> vacuum assemblies, blackbody, GPIB, frame grabbers, Lakeshore temp controllers, Agilent power supplies, thermal chambers, Swagelok systems, soldering, anaerobic gloveboxes, Schleck line and other gas assemblies</w:t>
+      </w:r>
+    </w:p>
+    <w:p>
+      <w:pPr>
+        <w:pStyle w:val="BodyText"/>
+        <w:tabs>
+          <w:tab w:val="left" w:pos="4819"/>
+        </w:tabs>
+        <w:ind w:left="0"/>
+        <w:rPr>
+          <w:rFonts w:ascii="Garamond" w:hAnsi="Garamond"/>
+          <w:sz w:val="22"/>
+          <w:szCs w:val="22"/>
+        </w:rPr>
+      </w:pPr>
+      <w:r>
+        <w:rPr>
+          <w:rFonts w:ascii="Garamond" w:hAnsi="Garamond"/>
+          <w:bCs/>
+          <w:noProof/>
+          <w:color w:val="000000" w:themeColor="text1"/>
+          <w:sz w:val="22"/>
+          <w:szCs w:val="22"/>
+        </w:rPr>
+        <mc:AlternateContent>
+          <mc:Choice Requires="wpg">
+            <w:drawing>
+              <wp:anchor distT="0" distB="0" distL="114300" distR="114300" simplePos="0" relativeHeight="251721728" behindDoc="1" locked="0" layoutInCell="1" allowOverlap="1" wp14:anchorId="57A3612B" wp14:editId="31D390C7">
+                <wp:simplePos x="0" y="0"/>
+                <wp:positionH relativeFrom="column">
+                  <wp:posOffset>-593725</wp:posOffset>
+                </wp:positionH>
+                <wp:positionV relativeFrom="paragraph">
+                  <wp:posOffset>167336</wp:posOffset>
+                </wp:positionV>
+                <wp:extent cx="7342505" cy="0"/>
+                <wp:effectExtent l="0" t="0" r="10795" b="12700"/>
+                <wp:wrapTight wrapText="bothSides">
+                  <wp:wrapPolygon edited="0">
+                    <wp:start x="0" y="-1"/>
+                    <wp:lineTo x="0" y="-1"/>
+                    <wp:lineTo x="21594" y="-1"/>
+                    <wp:lineTo x="21594" y="-1"/>
+                    <wp:lineTo x="0" y="-1"/>
+                  </wp:wrapPolygon>
+                </wp:wrapTight>
+                <wp:docPr id="4" name="Group 2"/>
+                <wp:cNvGraphicFramePr>
+                  <a:graphicFrameLocks xmlns:a="http://schemas.openxmlformats.org/drawingml/2006/main"/>
+                </wp:cNvGraphicFramePr>
+                <a:graphic xmlns:a="http://schemas.openxmlformats.org/drawingml/2006/main">
+                  <a:graphicData uri="http://schemas.microsoft.com/office/word/2010/wordprocessingGroup">
+                    <wpg:wgp>
+                      <wpg:cNvGrpSpPr>
+                        <a:grpSpLocks/>
+                      </wpg:cNvGrpSpPr>
+                      <wpg:grpSpPr bwMode="auto">
+                        <a:xfrm>
+                          <a:off x="0" y="0"/>
+                          <a:ext cx="7342505" cy="0"/>
+                          <a:chOff x="0" y="0"/>
+                          <a:chExt cx="9478" cy="12"/>
+                        </a:xfrm>
+                      </wpg:grpSpPr>
+                      <wpg:grpSp>
+                        <wpg:cNvPr id="5" name="Group 3"/>
+                        <wpg:cNvGrpSpPr>
+                          <a:grpSpLocks/>
+                        </wpg:cNvGrpSpPr>
+                        <wpg:grpSpPr bwMode="auto">
+                          <a:xfrm>
+                            <a:off x="6" y="6"/>
+                            <a:ext cx="9466" cy="2"/>
+                            <a:chOff x="6" y="6"/>
+                            <a:chExt cx="9466" cy="2"/>
+                          </a:xfrm>
+                        </wpg:grpSpPr>
+                        <wps:wsp>
+                          <wps:cNvPr id="6" name="Freeform 4"/>
+                          <wps:cNvSpPr>
+                            <a:spLocks/>
+                          </wps:cNvSpPr>
+                          <wps:spPr bwMode="auto">
+                            <a:xfrm>
+                              <a:off x="6" y="6"/>
+                              <a:ext cx="9465" cy="0"/>
+                            </a:xfrm>
+                            <a:custGeom>
+                              <a:avLst/>
+                              <a:gdLst>
+                                <a:gd name="T0" fmla="*/ 0 w 9466"/>
+                                <a:gd name="T1" fmla="*/ 0 h 2"/>
+                                <a:gd name="T2" fmla="*/ 9465 w 9466"/>
+                                <a:gd name="T3" fmla="*/ 0 h 2"/>
+                                <a:gd name="T4" fmla="*/ 0 60000 65536"/>
+                                <a:gd name="T5" fmla="*/ 0 60000 65536"/>
+                              </a:gdLst>
+                              <a:ahLst/>
+                              <a:cxnLst>
+                                <a:cxn ang="T4">
+                                  <a:pos x="T0" y="T1"/>
+                                </a:cxn>
+                                <a:cxn ang="T5">
+                                  <a:pos x="T2" y="T3"/>
+                                </a:cxn>
+                              </a:cxnLst>
+                              <a:rect l="0" t="0" r="r" b="b"/>
+                              <a:pathLst>
+                                <a:path w="9466" h="2">
+                                  <a:moveTo>
+                                    <a:pt x="0" y="0"/>
+                                  </a:moveTo>
+                                  <a:lnTo>
+                                    <a:pt x="9466" y="0"/>
+                                  </a:lnTo>
+                                </a:path>
+                              </a:pathLst>
+                            </a:custGeom>
+                            <a:noFill/>
+                            <a:ln w="7364">
+                              <a:solidFill>
+                                <a:srgbClr val="000000"/>
+                              </a:solidFill>
+                              <a:round/>
+                              <a:headEnd/>
+                              <a:tailEnd/>
+                            </a:ln>
+                            <a:extLst>
+                              <a:ext uri="{909E8E84-426E-40DD-AFC4-6F175D3DCCD1}">
+                                <a14:hiddenFill xmlns:a14="http://schemas.microsoft.com/office/drawing/2010/main">
+                                  <a:solidFill>
+                                    <a:srgbClr val="FFFFFF"/>
+                                  </a:solidFill>
+                                </a14:hiddenFill>
+                              </a:ext>
+                            </a:extLst>
+                          </wps:spPr>
+                          <wps:bodyPr rot="0" vert="horz" wrap="square" lIns="91440" tIns="45720" rIns="91440" bIns="45720" anchor="t" anchorCtr="0" upright="1">
+                            <a:noAutofit/>
+                          </wps:bodyPr>
+                        </wps:wsp>
+                      </wpg:grpSp>
+                    </wpg:wgp>
+                  </a:graphicData>
+                </a:graphic>
+                <wp14:sizeRelH relativeFrom="page">
+                  <wp14:pctWidth>0</wp14:pctWidth>
+                </wp14:sizeRelH>
+                <wp14:sizeRelV relativeFrom="page">
+                  <wp14:pctHeight>0</wp14:pctHeight>
+                </wp14:sizeRelV>
+              </wp:anchor>
+            </w:drawing>
+          </mc:Choice>
+          <mc:Fallback>
+            <w:pict>
+              <v:group w14:anchorId="3D68EDFA" id="Group 2" o:spid="_x0000_s1026" style="position:absolute;margin-left:-46.75pt;margin-top:13.2pt;width:578.15pt;height:0;z-index:-251594752" coordsize="9478,12" o:gfxdata="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">
+                <v:group id="Group 3" o:spid="_x0000_s1027" style="position:absolute;left:6;top:6;width:9466;height:2" coordorigin="6,6" coordsize="9466,2" o:gfxdata="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">
+                  <v:shape id="Freeform 4" o:spid="_x0000_s1028" style="position:absolute;left:6;top:6;width:9465;height:0;visibility:visible;mso-wrap-style:square;v-text-anchor:top" coordsize="9466,2" o:gfxdata="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" path="m,l9466,e" filled="f" strokeweight=".20456mm">
+                    <v:path arrowok="t" o:connecttype="custom" o:connectlocs="0,0;9464,0" o:connectangles="0,0"/>
+                  </v:shape>
+                </v:group>
+                <w10:wrap type="tight"/>
+              </v:group>
+            </w:pict>
+          </mc:Fallback>
+        </mc:AlternateContent>
+      </w:r>
+    </w:p>
+    <w:p>
+      <w:pPr>
         <w:spacing w:line="240" w:lineRule="auto"/>
-        <w:ind w:left="630" w:hanging="630"/>
         <w:jc w:val="both"/>
         <w:rPr>
           <w:rFonts w:ascii="Garamond" w:hAnsi="Garamond"/>
@@ -1796,7 +2254,7 @@
           </mc:Choice>
           <mc:Fallback>
             <w:pict>
-              <v:group w14:anchorId="38367560" id="Group 2" o:spid="_x0000_s1026" style="position:absolute;margin-left:-45.4pt;margin-top:45.75pt;width:578.15pt;height:0;z-index:-251597824" coordsize="9478,12" o:gfxdata="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">
+              <v:group w14:anchorId="43D3C1A7" id="Group 2" o:spid="_x0000_s1026" style="position:absolute;margin-left:-45.4pt;margin-top:45.75pt;width:578.15pt;height:0;z-index:-251597824" coordsize="9478,12" o:gfxdata="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">
                 <v:group id="Group 3" o:spid="_x0000_s1027" style="position:absolute;left:6;top:6;width:9466;height:2" coordorigin="6,6" coordsize="9466,2" o:gfxdata="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">
                   <v:shape id="Freeform 4" o:spid="_x0000_s1028" style="position:absolute;left:6;top:6;width:9465;height:0;visibility:visible;mso-wrap-style:square;v-text-anchor:top" coordsize="9466,2" o:gfxdata="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" path="m,l9466,e" filled="f" strokeweight=".20456mm">
                     <v:path arrowok="t" o:connecttype="custom" o:connectlocs="0,0;9464,0" o:connectangles="0,0"/>
@@ -2080,6 +2538,7 @@
           <w:sz w:val="22"/>
           <w:szCs w:val="22"/>
         </w:rPr>
+        <w:lastRenderedPageBreak/>
         <w:t xml:space="preserve">Collected 2-D X-ray data on </w:t>
       </w:r>
       <w:proofErr w:type="spellStart"/>
@@ -2475,16 +2934,7 @@
           <w:sz w:val="22"/>
           <w:szCs w:val="22"/>
         </w:rPr>
-        <w:t xml:space="preserve">Laboratory manager 2016-2018: managed junior researchers, optical instruments, cryogenic and fluidic systems, </w:t>
-      </w:r>
-      <w:r>
-        <w:rPr>
-          <w:rFonts w:ascii="Garamond" w:hAnsi="Garamond"/>
-          <w:sz w:val="22"/>
-          <w:szCs w:val="22"/>
-        </w:rPr>
-        <w:lastRenderedPageBreak/>
-        <w:t>inventory/procurement of lab supplies and chemical, and maintained cryogenic sample integrity</w:t>
+        <w:t>Laboratory manager 2016-2018: managed junior researchers, optical instruments, cryogenic and fluidic systems, inventory/procurement of lab supplies and chemical, and maintained cryogenic sample integrity</w:t>
       </w:r>
     </w:p>
     <w:p>
@@ -2930,7 +3380,7 @@
           </mc:Choice>
           <mc:Fallback>
             <w:pict>
-              <v:group w14:anchorId="0993A45C" id="Group 2" o:spid="_x0000_s1026" style="position:absolute;margin-left:-45.65pt;margin-top:24.7pt;width:578.15pt;height:0;z-index:-251598848" coordsize="9478,12" o:gfxdata="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">
+              <v:group w14:anchorId="65F763A6" id="Group 2" o:spid="_x0000_s1026" style="position:absolute;margin-left:-45.65pt;margin-top:24.7pt;width:578.15pt;height:0;z-index:-251598848" coordsize="9478,12" o:gfxdata="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">
                 <v:group id="Group 3" o:spid="_x0000_s1027" style="position:absolute;left:6;top:6;width:9466;height:2" coordorigin="6,6" coordsize="9466,2" o:gfxdata="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">
                   <v:shape id="Freeform 4" o:spid="_x0000_s1028" style="position:absolute;left:6;top:6;width:9465;height:0;visibility:visible;mso-wrap-style:square;v-text-anchor:top" coordsize="9466,2" o:gfxdata="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" path="m,l9466,e" filled="f" strokeweight=".20456mm">
                     <v:path arrowok="t" o:connecttype="custom" o:connectlocs="0,0;9464,0" o:connectangles="0,0"/>
@@ -2949,465 +3399,6 @@
           <w:szCs w:val="22"/>
         </w:rPr>
         <w:t xml:space="preserve">Collected and/or analyzed NMR, spectrofluorometric, and mass spectrometry data </w:t>
-      </w:r>
-    </w:p>
-    <w:p>
-      <w:pPr>
-        <w:pStyle w:val="BodyText"/>
-        <w:tabs>
-          <w:tab w:val="left" w:pos="4819"/>
-        </w:tabs>
-        <w:ind w:left="0"/>
-        <w:rPr>
-          <w:rFonts w:ascii="Garamond" w:hAnsi="Garamond"/>
-          <w:i/>
-          <w:iCs/>
-          <w:sz w:val="22"/>
-          <w:szCs w:val="22"/>
-        </w:rPr>
-      </w:pPr>
-      <w:r>
-        <w:rPr>
-          <w:rFonts w:ascii="Garamond" w:hAnsi="Garamond"/>
-          <w:b/>
-          <w:sz w:val="24"/>
-          <w:szCs w:val="24"/>
-        </w:rPr>
-        <w:t>Skills</w:t>
-      </w:r>
-    </w:p>
-    <w:p>
-      <w:pPr>
-        <w:pStyle w:val="BodyText"/>
-        <w:numPr>
-          <w:ilvl w:val="0"/>
-          <w:numId w:val="18"/>
-        </w:numPr>
-        <w:ind w:left="180" w:hanging="180"/>
-        <w:rPr>
-          <w:rFonts w:ascii="Garamond" w:hAnsi="Garamond"/>
-          <w:sz w:val="22"/>
-          <w:szCs w:val="22"/>
-        </w:rPr>
-      </w:pPr>
-      <w:r>
-        <w:rPr>
-          <w:rFonts w:ascii="Garamond" w:hAnsi="Garamond"/>
-          <w:i/>
-          <w:iCs/>
-          <w:sz w:val="22"/>
-          <w:szCs w:val="22"/>
-        </w:rPr>
-        <w:t>Optical Methods</w:t>
-      </w:r>
-      <w:r>
-        <w:rPr>
-          <w:rFonts w:ascii="Garamond" w:hAnsi="Garamond"/>
-          <w:sz w:val="22"/>
-          <w:szCs w:val="22"/>
-        </w:rPr>
-        <w:t>: Fourier Transform Infrared Spectroscopy (FTIR), Nuclear Resonance Vibrational Spectroscopy (NRVS), Mössbauer, X-ray Free Electron Laser (XFEL), X-ray Absorption and Emission Spectroscopy (XAS/XES), acquisition X-ray Diffraction, infrared radiometric testing, Electron Paramagnetic Resonance (EPR), UV-</w:t>
-      </w:r>
-      <w:proofErr w:type="gramStart"/>
-      <w:r>
-        <w:rPr>
-          <w:rFonts w:ascii="Garamond" w:hAnsi="Garamond"/>
-          <w:sz w:val="22"/>
-          <w:szCs w:val="22"/>
-        </w:rPr>
-        <w:t>Vis</w:t>
-      </w:r>
-      <w:proofErr w:type="gramEnd"/>
-      <w:r>
-        <w:rPr>
-          <w:rFonts w:ascii="Garamond" w:hAnsi="Garamond"/>
-          <w:sz w:val="22"/>
-          <w:szCs w:val="22"/>
-        </w:rPr>
-        <w:t xml:space="preserve"> spectroscopy, and Nuclear Magnetic Resonance (NMR)</w:t>
-      </w:r>
-    </w:p>
-    <w:p>
-      <w:pPr>
-        <w:pStyle w:val="BodyText"/>
-        <w:numPr>
-          <w:ilvl w:val="0"/>
-          <w:numId w:val="18"/>
-        </w:numPr>
-        <w:ind w:left="180" w:hanging="180"/>
-        <w:rPr>
-          <w:rFonts w:ascii="Garamond" w:hAnsi="Garamond"/>
-          <w:sz w:val="22"/>
-          <w:szCs w:val="22"/>
-        </w:rPr>
-      </w:pPr>
-      <w:r>
-        <w:rPr>
-          <w:rFonts w:ascii="Garamond" w:hAnsi="Garamond"/>
-          <w:i/>
-          <w:sz w:val="22"/>
-          <w:szCs w:val="22"/>
-        </w:rPr>
-        <w:t>Software/Agile tools</w:t>
-      </w:r>
-      <w:r>
-        <w:rPr>
-          <w:rFonts w:ascii="Garamond" w:hAnsi="Garamond"/>
-          <w:sz w:val="22"/>
-          <w:szCs w:val="22"/>
-        </w:rPr>
-        <w:t xml:space="preserve">: MATLAB, Python, Mathematica, bitbucket, GIT, </w:t>
-      </w:r>
-      <w:proofErr w:type="spellStart"/>
-      <w:r>
-        <w:rPr>
-          <w:rFonts w:ascii="Garamond" w:hAnsi="Garamond"/>
-          <w:sz w:val="22"/>
-          <w:szCs w:val="22"/>
-        </w:rPr>
-        <w:t>Sourcetree</w:t>
-      </w:r>
-      <w:proofErr w:type="spellEnd"/>
-      <w:r>
-        <w:rPr>
-          <w:rFonts w:ascii="Garamond" w:hAnsi="Garamond"/>
-          <w:sz w:val="22"/>
-          <w:szCs w:val="22"/>
-        </w:rPr>
-        <w:t xml:space="preserve">, JIRA, confluence, SAP, Windchill, </w:t>
-      </w:r>
-      <w:proofErr w:type="spellStart"/>
-      <w:r>
-        <w:rPr>
-          <w:rFonts w:ascii="Garamond" w:hAnsi="Garamond"/>
-          <w:sz w:val="22"/>
-          <w:szCs w:val="22"/>
-        </w:rPr>
-        <w:t>MossWin</w:t>
-      </w:r>
-      <w:proofErr w:type="spellEnd"/>
-      <w:r>
-        <w:rPr>
-          <w:rFonts w:ascii="Garamond" w:hAnsi="Garamond"/>
-          <w:sz w:val="22"/>
-          <w:szCs w:val="22"/>
-        </w:rPr>
-        <w:t xml:space="preserve">, </w:t>
-      </w:r>
-      <w:proofErr w:type="spellStart"/>
-      <w:r>
-        <w:rPr>
-          <w:rFonts w:ascii="Garamond" w:hAnsi="Garamond"/>
-          <w:sz w:val="22"/>
-          <w:szCs w:val="22"/>
-        </w:rPr>
-        <w:t>WMoss</w:t>
-      </w:r>
-      <w:proofErr w:type="spellEnd"/>
-      <w:r>
-        <w:rPr>
-          <w:rFonts w:ascii="Garamond" w:hAnsi="Garamond"/>
-          <w:sz w:val="22"/>
-          <w:szCs w:val="22"/>
-        </w:rPr>
-        <w:t xml:space="preserve">, </w:t>
-      </w:r>
-      <w:proofErr w:type="spellStart"/>
-      <w:r>
-        <w:rPr>
-          <w:rFonts w:ascii="Garamond" w:hAnsi="Garamond"/>
-          <w:sz w:val="22"/>
-          <w:szCs w:val="22"/>
-        </w:rPr>
-        <w:t>PyMol</w:t>
-      </w:r>
-      <w:proofErr w:type="spellEnd"/>
-      <w:r>
-        <w:rPr>
-          <w:rFonts w:ascii="Garamond" w:hAnsi="Garamond"/>
-          <w:sz w:val="22"/>
-          <w:szCs w:val="22"/>
-        </w:rPr>
-        <w:t xml:space="preserve">, Chimera, </w:t>
-      </w:r>
-      <w:proofErr w:type="spellStart"/>
-      <w:r>
-        <w:rPr>
-          <w:rFonts w:ascii="Garamond" w:hAnsi="Garamond"/>
-          <w:sz w:val="22"/>
-          <w:szCs w:val="22"/>
-        </w:rPr>
-        <w:t>ChemDraw</w:t>
-      </w:r>
-      <w:proofErr w:type="spellEnd"/>
-      <w:r>
-        <w:rPr>
-          <w:rFonts w:ascii="Garamond" w:hAnsi="Garamond"/>
-          <w:sz w:val="22"/>
-          <w:szCs w:val="22"/>
-        </w:rPr>
-        <w:t xml:space="preserve">, Endnote, </w:t>
-      </w:r>
-      <w:proofErr w:type="spellStart"/>
-      <w:proofErr w:type="gramStart"/>
-      <w:r>
-        <w:rPr>
-          <w:rFonts w:ascii="Garamond" w:hAnsi="Garamond"/>
-          <w:sz w:val="22"/>
-          <w:szCs w:val="22"/>
-        </w:rPr>
-        <w:t>Kaleidagraph</w:t>
-      </w:r>
-      <w:proofErr w:type="spellEnd"/>
-      <w:r>
-        <w:rPr>
-          <w:rFonts w:ascii="Garamond" w:hAnsi="Garamond"/>
-          <w:sz w:val="22"/>
-          <w:szCs w:val="22"/>
-        </w:rPr>
-        <w:t xml:space="preserve"> ,</w:t>
-      </w:r>
-      <w:proofErr w:type="gramEnd"/>
-      <w:r>
-        <w:rPr>
-          <w:rFonts w:ascii="Garamond" w:hAnsi="Garamond"/>
-          <w:sz w:val="22"/>
-          <w:szCs w:val="22"/>
-        </w:rPr>
-        <w:t xml:space="preserve"> and Microsoft office programs</w:t>
-      </w:r>
-    </w:p>
-    <w:p>
-      <w:pPr>
-        <w:pStyle w:val="BodyText"/>
-        <w:numPr>
-          <w:ilvl w:val="0"/>
-          <w:numId w:val="18"/>
-        </w:numPr>
-        <w:ind w:left="180" w:hanging="180"/>
-        <w:rPr>
-          <w:rFonts w:ascii="Garamond" w:hAnsi="Garamond"/>
-          <w:sz w:val="22"/>
-          <w:szCs w:val="22"/>
-        </w:rPr>
-      </w:pPr>
-      <w:r>
-        <w:rPr>
-          <w:rFonts w:ascii="Garamond" w:hAnsi="Garamond"/>
-          <w:i/>
-          <w:sz w:val="22"/>
-          <w:szCs w:val="22"/>
-        </w:rPr>
-        <w:t>Mechanical/hardware:</w:t>
-      </w:r>
-      <w:r>
-        <w:rPr>
-          <w:rFonts w:ascii="Garamond" w:hAnsi="Garamond"/>
-          <w:sz w:val="22"/>
-          <w:szCs w:val="22"/>
-        </w:rPr>
-        <w:t xml:space="preserve"> cryogenic systems (liquid He/N</w:t>
-      </w:r>
-      <w:r>
-        <w:rPr>
-          <w:rFonts w:ascii="Garamond" w:hAnsi="Garamond"/>
-          <w:sz w:val="22"/>
-          <w:szCs w:val="22"/>
-          <w:vertAlign w:val="subscript"/>
-        </w:rPr>
-        <w:t>2</w:t>
-      </w:r>
-      <w:r>
-        <w:rPr>
-          <w:rFonts w:ascii="Garamond" w:hAnsi="Garamond"/>
-          <w:sz w:val="22"/>
-          <w:szCs w:val="22"/>
-        </w:rPr>
-        <w:t xml:space="preserve">), microfluidic systems, </w:t>
-      </w:r>
-      <w:r>
-        <w:rPr>
-          <w:rFonts w:ascii="Garamond" w:hAnsi="Garamond"/>
-          <w:iCs/>
-          <w:sz w:val="22"/>
-          <w:szCs w:val="22"/>
-        </w:rPr>
-        <w:t>high</w:t>
-      </w:r>
-      <w:r>
-        <w:rPr>
-          <w:rFonts w:ascii="Garamond" w:hAnsi="Garamond"/>
-          <w:sz w:val="22"/>
-          <w:szCs w:val="22"/>
-        </w:rPr>
-        <w:t xml:space="preserve"> vacuum assemblies, blackbody, GPIB, frame grabbers, Lakeshore temp controllers, Agilent power supplies, thermal chambers, Swagelok systems, soldering, anaerobic gloveboxes, Schleck line and other gas assemblies</w:t>
-      </w:r>
-    </w:p>
-    <w:p>
-      <w:pPr>
-        <w:pStyle w:val="BodyText"/>
-        <w:tabs>
-          <w:tab w:val="left" w:pos="4819"/>
-        </w:tabs>
-        <w:ind w:left="0"/>
-        <w:rPr>
-          <w:rFonts w:ascii="Garamond" w:hAnsi="Garamond"/>
-          <w:sz w:val="22"/>
-          <w:szCs w:val="22"/>
-        </w:rPr>
-      </w:pPr>
-      <w:r>
-        <w:rPr>
-          <w:rFonts w:ascii="Garamond" w:hAnsi="Garamond"/>
-          <w:bCs/>
-          <w:noProof/>
-          <w:color w:val="000000" w:themeColor="text1"/>
-          <w:sz w:val="22"/>
-          <w:szCs w:val="22"/>
-        </w:rPr>
-        <mc:AlternateContent>
-          <mc:Choice Requires="wpg">
-            <w:drawing>
-              <wp:anchor distT="0" distB="0" distL="114300" distR="114300" simplePos="0" relativeHeight="251721728" behindDoc="1" locked="0" layoutInCell="1" allowOverlap="1" wp14:anchorId="51023B44" wp14:editId="31AE03B8">
-                <wp:simplePos x="0" y="0"/>
-                <wp:positionH relativeFrom="column">
-                  <wp:posOffset>-593725</wp:posOffset>
-                </wp:positionH>
-                <wp:positionV relativeFrom="paragraph">
-                  <wp:posOffset>167336</wp:posOffset>
-                </wp:positionV>
-                <wp:extent cx="7342505" cy="0"/>
-                <wp:effectExtent l="0" t="0" r="10795" b="12700"/>
-                <wp:wrapTight wrapText="bothSides">
-                  <wp:wrapPolygon edited="0">
-                    <wp:start x="0" y="-1"/>
-                    <wp:lineTo x="0" y="-1"/>
-                    <wp:lineTo x="21594" y="-1"/>
-                    <wp:lineTo x="21594" y="-1"/>
-                    <wp:lineTo x="0" y="-1"/>
-                  </wp:wrapPolygon>
-                </wp:wrapTight>
-                <wp:docPr id="4" name="Group 2"/>
-                <wp:cNvGraphicFramePr>
-                  <a:graphicFrameLocks xmlns:a="http://schemas.openxmlformats.org/drawingml/2006/main"/>
-                </wp:cNvGraphicFramePr>
-                <a:graphic xmlns:a="http://schemas.openxmlformats.org/drawingml/2006/main">
-                  <a:graphicData uri="http://schemas.microsoft.com/office/word/2010/wordprocessingGroup">
-                    <wpg:wgp>
-                      <wpg:cNvGrpSpPr>
-                        <a:grpSpLocks/>
-                      </wpg:cNvGrpSpPr>
-                      <wpg:grpSpPr bwMode="auto">
-                        <a:xfrm>
-                          <a:off x="0" y="0"/>
-                          <a:ext cx="7342505" cy="0"/>
-                          <a:chOff x="0" y="0"/>
-                          <a:chExt cx="9478" cy="12"/>
-                        </a:xfrm>
-                      </wpg:grpSpPr>
-                      <wpg:grpSp>
-                        <wpg:cNvPr id="5" name="Group 3"/>
-                        <wpg:cNvGrpSpPr>
-                          <a:grpSpLocks/>
-                        </wpg:cNvGrpSpPr>
-                        <wpg:grpSpPr bwMode="auto">
-                          <a:xfrm>
-                            <a:off x="6" y="6"/>
-                            <a:ext cx="9466" cy="2"/>
-                            <a:chOff x="6" y="6"/>
-                            <a:chExt cx="9466" cy="2"/>
-                          </a:xfrm>
-                        </wpg:grpSpPr>
-                        <wps:wsp>
-                          <wps:cNvPr id="6" name="Freeform 4"/>
-                          <wps:cNvSpPr>
-                            <a:spLocks/>
-                          </wps:cNvSpPr>
-                          <wps:spPr bwMode="auto">
-                            <a:xfrm>
-                              <a:off x="6" y="6"/>
-                              <a:ext cx="9465" cy="0"/>
-                            </a:xfrm>
-                            <a:custGeom>
-                              <a:avLst/>
-                              <a:gdLst>
-                                <a:gd name="T0" fmla="*/ 0 w 9466"/>
-                                <a:gd name="T1" fmla="*/ 0 h 2"/>
-                                <a:gd name="T2" fmla="*/ 9465 w 9466"/>
-                                <a:gd name="T3" fmla="*/ 0 h 2"/>
-                                <a:gd name="T4" fmla="*/ 0 60000 65536"/>
-                                <a:gd name="T5" fmla="*/ 0 60000 65536"/>
-                              </a:gdLst>
-                              <a:ahLst/>
-                              <a:cxnLst>
-                                <a:cxn ang="T4">
-                                  <a:pos x="T0" y="T1"/>
-                                </a:cxn>
-                                <a:cxn ang="T5">
-                                  <a:pos x="T2" y="T3"/>
-                                </a:cxn>
-                              </a:cxnLst>
-                              <a:rect l="0" t="0" r="r" b="b"/>
-                              <a:pathLst>
-                                <a:path w="9466" h="2">
-                                  <a:moveTo>
-                                    <a:pt x="0" y="0"/>
-                                  </a:moveTo>
-                                  <a:lnTo>
-                                    <a:pt x="9466" y="0"/>
-                                  </a:lnTo>
-                                </a:path>
-                              </a:pathLst>
-                            </a:custGeom>
-                            <a:noFill/>
-                            <a:ln w="7364">
-                              <a:solidFill>
-                                <a:srgbClr val="000000"/>
-                              </a:solidFill>
-                              <a:round/>
-                              <a:headEnd/>
-                              <a:tailEnd/>
-                            </a:ln>
-                            <a:extLst>
-                              <a:ext uri="{909E8E84-426E-40DD-AFC4-6F175D3DCCD1}">
-                                <a14:hiddenFill xmlns:a14="http://schemas.microsoft.com/office/drawing/2010/main">
-                                  <a:solidFill>
-                                    <a:srgbClr val="FFFFFF"/>
-                                  </a:solidFill>
-                                </a14:hiddenFill>
-                              </a:ext>
-                            </a:extLst>
-                          </wps:spPr>
-                          <wps:bodyPr rot="0" vert="horz" wrap="square" lIns="91440" tIns="45720" rIns="91440" bIns="45720" anchor="t" anchorCtr="0" upright="1">
-                            <a:noAutofit/>
-                          </wps:bodyPr>
-                        </wps:wsp>
-                      </wpg:grpSp>
-                    </wpg:wgp>
-                  </a:graphicData>
-                </a:graphic>
-                <wp14:sizeRelH relativeFrom="page">
-                  <wp14:pctWidth>0</wp14:pctWidth>
-                </wp14:sizeRelH>
-                <wp14:sizeRelV relativeFrom="page">
-                  <wp14:pctHeight>0</wp14:pctHeight>
-                </wp14:sizeRelV>
-              </wp:anchor>
-            </w:drawing>
-          </mc:Choice>
-          <mc:Fallback>
-            <w:pict>
-              <v:group w14:anchorId="06BD4F0D" id="Group 2" o:spid="_x0000_s1026" style="position:absolute;margin-left:-46.75pt;margin-top:13.2pt;width:578.15pt;height:0;z-index:-251594752" coordsize="9478,12" o:gfxdata="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">
-                <v:group id="Group 3" o:spid="_x0000_s1027" style="position:absolute;left:6;top:6;width:9466;height:2" coordorigin="6,6" coordsize="9466,2" o:gfxdata="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">
-                  <v:shape id="Freeform 4" o:spid="_x0000_s1028" style="position:absolute;left:6;top:6;width:9465;height:0;visibility:visible;mso-wrap-style:square;v-text-anchor:top" coordsize="9466,2" o:gfxdata="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" path="m,l9466,e" filled="f" strokeweight=".20456mm">
-                    <v:path arrowok="t" o:connecttype="custom" o:connectlocs="0,0;9464,0" o:connectangles="0,0"/>
-                  </v:shape>
-                </v:group>
-                <w10:wrap type="tight"/>
-              </v:group>
-            </w:pict>
-          </mc:Fallback>
-        </mc:AlternateContent>
       </w:r>
     </w:p>
     <w:p>

</xml_diff>